<commit_message>
adding a few more documentation
</commit_message>
<xml_diff>
--- a/Documentation/Gantt chart and updated road map.docx
+++ b/Documentation/Gantt chart and updated road map.docx
@@ -25,16 +25,17 @@
         <w:t>Gantt chart:</w:t>
       </w:r>
     </w:p>
+    <w:p/>
     <w:p>
       <w:r>
         <w:rPr>
           <w:noProof/>
         </w:rPr>
         <w:drawing>
-          <wp:inline distT="0" distB="0" distL="0" distR="0" wp14:anchorId="13D6BAE1" wp14:editId="07BA3553">
-            <wp:extent cx="5731510" cy="2699385"/>
-            <wp:effectExtent l="0" t="0" r="0" b="5715"/>
-            <wp:docPr id="181818576" name="Picture 9" descr="A screenshot of a calendar&#10;&#10;Description automatically generated"/>
+          <wp:inline distT="0" distB="0" distL="0" distR="0" wp14:anchorId="28BF408C" wp14:editId="71D223DD">
+            <wp:extent cx="5731510" cy="893445"/>
+            <wp:effectExtent l="0" t="0" r="0" b="0"/>
+            <wp:docPr id="980346310" name="Picture 8"/>
             <wp:cNvGraphicFramePr>
               <a:graphicFrameLocks xmlns:a="http://schemas.openxmlformats.org/drawingml/2006/main" noChangeAspect="1"/>
             </wp:cNvGraphicFramePr>
@@ -42,11 +43,11 @@
               <a:graphicData uri="http://schemas.openxmlformats.org/drawingml/2006/picture">
                 <pic:pic xmlns:pic="http://schemas.openxmlformats.org/drawingml/2006/picture">
                   <pic:nvPicPr>
-                    <pic:cNvPr id="181818576" name="Picture 9" descr="A screenshot of a calendar&#10;&#10;Description automatically generated"/>
+                    <pic:cNvPr id="980346310" name="Picture 980346310"/>
                     <pic:cNvPicPr/>
                   </pic:nvPicPr>
                   <pic:blipFill>
-                    <a:blip r:embed="rId4">
+                    <a:blip r:embed="rId5" cstate="print">
                       <a:extLst>
                         <a:ext uri="{28A0092B-C50C-407E-A947-70E740481C1C}">
                           <a14:useLocalDpi xmlns:a14="http://schemas.microsoft.com/office/drawing/2010/main" val="0"/>
@@ -60,7 +61,7 @@
                   <pic:spPr>
                     <a:xfrm>
                       <a:off x="0" y="0"/>
-                      <a:ext cx="5731510" cy="2699385"/>
+                      <a:ext cx="5870532" cy="915116"/>
                     </a:xfrm>
                     <a:prstGeom prst="rect">
                       <a:avLst/>
@@ -73,7 +74,6 @@
         </w:drawing>
       </w:r>
     </w:p>
-    <w:p/>
     <w:p>
       <w:pPr>
         <w:rPr>
@@ -89,7 +89,7 @@
           <w:szCs w:val="28"/>
         </w:rPr>
         <w:drawing>
-          <wp:anchor distT="0" distB="0" distL="114300" distR="114300" simplePos="0" relativeHeight="251661312" behindDoc="1" locked="0" layoutInCell="1" allowOverlap="1" wp14:anchorId="32AB9111" wp14:editId="312F9283">
+          <wp:anchor distT="0" distB="0" distL="114300" distR="114300" simplePos="0" relativeHeight="251661312" behindDoc="1" locked="0" layoutInCell="1" allowOverlap="1" wp14:anchorId="32AB9111" wp14:editId="28AB7253">
             <wp:simplePos x="0" y="0"/>
             <wp:positionH relativeFrom="column">
               <wp:posOffset>-10085</wp:posOffset>
@@ -112,7 +112,7 @@
                     <pic:cNvPicPr/>
                   </pic:nvPicPr>
                   <pic:blipFill>
-                    <a:blip r:embed="rId5" cstate="print">
+                    <a:blip r:embed="rId6" cstate="print">
                       <a:extLst>
                         <a:ext uri="{28A0092B-C50C-407E-A947-70E740481C1C}">
                           <a14:useLocalDpi xmlns:a14="http://schemas.microsoft.com/office/drawing/2010/main" val="0"/>
@@ -171,7 +171,7 @@
                 <wp:cNvGraphicFramePr/>
                 <a:graphic xmlns:a="http://schemas.openxmlformats.org/drawingml/2006/main">
                   <a:graphicData uri="http://schemas.microsoft.com/office/word/2010/wordprocessingInk">
-                    <w14:contentPart bwMode="auto" r:id="rId6">
+                    <w14:contentPart bwMode="auto" r:id="rId7">
                       <w14:nvContentPartPr>
                         <w14:cNvContentPartPr/>
                       </w14:nvContentPartPr>
@@ -207,7 +207,7 @@
                 <o:lock v:ext="edit" aspectratio="t"/>
               </v:shapetype>
               <v:shape id="Ink 8" o:spid="_x0000_s1026" type="#_x0000_t75" style="position:absolute;margin-left:9.6pt;margin-top:186.3pt;width:83.4pt;height:49.1pt;z-index:251669504;visibility:visible;mso-wrap-style:square;mso-wrap-distance-left:9pt;mso-wrap-distance-top:0;mso-wrap-distance-right:9pt;mso-wrap-distance-bottom:0;mso-position-horizontal:absolute;mso-position-horizontal-relative:text;mso-position-vertical:absolute;mso-position-vertical-relative:text" o:gfxdata="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">
-                <v:imagedata r:id="rId7" o:title=""/>
+                <v:imagedata r:id="rId8" o:title=""/>
               </v:shape>
             </w:pict>
           </mc:Fallback>
@@ -237,7 +237,7 @@
                 <wp:cNvGraphicFramePr/>
                 <a:graphic xmlns:a="http://schemas.openxmlformats.org/drawingml/2006/main">
                   <a:graphicData uri="http://schemas.microsoft.com/office/word/2010/wordprocessingInk">
-                    <w14:contentPart bwMode="auto" r:id="rId8">
+                    <w14:contentPart bwMode="auto" r:id="rId9">
                       <w14:nvContentPartPr>
                         <w14:cNvContentPartPr/>
                       </w14:nvContentPartPr>
@@ -254,7 +254,7 @@
           <mc:Fallback>
             <w:pict>
               <v:shape w14:anchorId="57DABF5F" id="Ink 7" o:spid="_x0000_s1026" type="#_x0000_t75" style="position:absolute;margin-left:151pt;margin-top:113.15pt;width:73.75pt;height:47.25pt;z-index:251668480;visibility:visible;mso-wrap-style:square;mso-wrap-distance-left:9pt;mso-wrap-distance-top:0;mso-wrap-distance-right:9pt;mso-wrap-distance-bottom:0;mso-position-horizontal:absolute;mso-position-horizontal-relative:text;mso-position-vertical:absolute;mso-position-vertical-relative:text" o:gfxdata="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">
-                <v:imagedata r:id="rId9" o:title=""/>
+                <v:imagedata r:id="rId10" o:title=""/>
               </v:shape>
             </w:pict>
           </mc:Fallback>
@@ -284,7 +284,7 @@
                 <wp:cNvGraphicFramePr/>
                 <a:graphic xmlns:a="http://schemas.openxmlformats.org/drawingml/2006/main">
                   <a:graphicData uri="http://schemas.microsoft.com/office/word/2010/wordprocessingInk">
-                    <w14:contentPart bwMode="auto" r:id="rId10">
+                    <w14:contentPart bwMode="auto" r:id="rId11">
                       <w14:nvContentPartPr>
                         <w14:cNvContentPartPr/>
                       </w14:nvContentPartPr>
@@ -301,7 +301,7 @@
           <mc:Fallback>
             <w:pict>
               <v:shape w14:anchorId="23EA2446" id="Ink 5" o:spid="_x0000_s1026" type="#_x0000_t75" style="position:absolute;margin-left:275.9pt;margin-top:22.15pt;width:86.3pt;height:55.8pt;z-index:251666432;visibility:visible;mso-wrap-style:square;mso-wrap-distance-left:9pt;mso-wrap-distance-top:0;mso-wrap-distance-right:9pt;mso-wrap-distance-bottom:0;mso-position-horizontal:absolute;mso-position-horizontal-relative:text;mso-position-vertical:absolute;mso-position-vertical-relative:text" o:gfxdata="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">
-                <v:imagedata r:id="rId11" o:title=""/>
+                <v:imagedata r:id="rId12" o:title=""/>
               </v:shape>
             </w:pict>
           </mc:Fallback>
@@ -331,7 +331,7 @@
                 <wp:cNvGraphicFramePr/>
                 <a:graphic xmlns:a="http://schemas.openxmlformats.org/drawingml/2006/main">
                   <a:graphicData uri="http://schemas.microsoft.com/office/word/2010/wordprocessingInk">
-                    <w14:contentPart bwMode="auto" r:id="rId12">
+                    <w14:contentPart bwMode="auto" r:id="rId13">
                       <w14:nvContentPartPr>
                         <w14:cNvContentPartPr/>
                       </w14:nvContentPartPr>
@@ -348,7 +348,7 @@
           <mc:Fallback>
             <w:pict>
               <v:shape w14:anchorId="54607D12" id="Ink 4" o:spid="_x0000_s1026" type="#_x0000_t75" style="position:absolute;margin-left:151.7pt;margin-top:26.25pt;width:75pt;height:47.4pt;z-index:251665408;visibility:visible;mso-wrap-style:square;mso-wrap-distance-left:9pt;mso-wrap-distance-top:0;mso-wrap-distance-right:9pt;mso-wrap-distance-bottom:0;mso-position-horizontal:absolute;mso-position-horizontal-relative:text;mso-position-vertical:absolute;mso-position-vertical-relative:text" o:gfxdata="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">
-                <v:imagedata r:id="rId13" o:title=""/>
+                <v:imagedata r:id="rId14" o:title=""/>
               </v:shape>
             </w:pict>
           </mc:Fallback>
@@ -378,7 +378,7 @@
                 <wp:cNvGraphicFramePr/>
                 <a:graphic xmlns:a="http://schemas.openxmlformats.org/drawingml/2006/main">
                   <a:graphicData uri="http://schemas.microsoft.com/office/word/2010/wordprocessingInk">
-                    <w14:contentPart bwMode="auto" r:id="rId14">
+                    <w14:contentPart bwMode="auto" r:id="rId15">
                       <w14:nvContentPartPr>
                         <w14:cNvContentPartPr/>
                       </w14:nvContentPartPr>
@@ -395,7 +395,7 @@
           <mc:Fallback>
             <w:pict>
               <v:shape w14:anchorId="74AC7122" id="Ink 3" o:spid="_x0000_s1026" type="#_x0000_t75" style="position:absolute;margin-left:9.65pt;margin-top:58.3pt;width:76.2pt;height:18.35pt;z-index:251664384;visibility:visible;mso-wrap-style:square;mso-wrap-distance-left:9pt;mso-wrap-distance-top:0;mso-wrap-distance-right:9pt;mso-wrap-distance-bottom:0;mso-position-horizontal:absolute;mso-position-horizontal-relative:text;mso-position-vertical:absolute;mso-position-vertical-relative:text" o:gfxdata="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">
-                <v:imagedata r:id="rId15" o:title=""/>
+                <v:imagedata r:id="rId16" o:title=""/>
               </v:shape>
             </w:pict>
           </mc:Fallback>
@@ -425,7 +425,7 @@
                 <wp:cNvGraphicFramePr/>
                 <a:graphic xmlns:a="http://schemas.openxmlformats.org/drawingml/2006/main">
                   <a:graphicData uri="http://schemas.microsoft.com/office/word/2010/wordprocessingInk">
-                    <w14:contentPart bwMode="auto" r:id="rId16">
+                    <w14:contentPart bwMode="auto" r:id="rId17">
                       <w14:nvContentPartPr>
                         <w14:cNvContentPartPr/>
                       </w14:nvContentPartPr>
@@ -442,7 +442,7 @@
           <mc:Fallback>
             <w:pict>
               <v:shape w14:anchorId="64AA4745" id="Ink 2" o:spid="_x0000_s1026" type="#_x0000_t75" style="position:absolute;margin-left:11.4pt;margin-top:39.45pt;width:75pt;height:20.15pt;z-index:251663360;visibility:visible;mso-wrap-style:square;mso-wrap-distance-left:9pt;mso-wrap-distance-top:0;mso-wrap-distance-right:9pt;mso-wrap-distance-bottom:0;mso-position-horizontal:absolute;mso-position-horizontal-relative:text;mso-position-vertical:absolute;mso-position-vertical-relative:text" o:gfxdata="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">
-                <v:imagedata r:id="rId17" o:title=""/>
+                <v:imagedata r:id="rId18" o:title=""/>
               </v:shape>
             </w:pict>
           </mc:Fallback>
@@ -472,7 +472,7 @@
                 <wp:cNvGraphicFramePr/>
                 <a:graphic xmlns:a="http://schemas.openxmlformats.org/drawingml/2006/main">
                   <a:graphicData uri="http://schemas.microsoft.com/office/word/2010/wordprocessingInk">
-                    <w14:contentPart bwMode="auto" r:id="rId18">
+                    <w14:contentPart bwMode="auto" r:id="rId19">
                       <w14:nvContentPartPr>
                         <w14:cNvContentPartPr/>
                       </w14:nvContentPartPr>
@@ -489,7 +489,7 @@
           <mc:Fallback>
             <w:pict>
               <v:shape w14:anchorId="77011D73" id="Ink 1" o:spid="_x0000_s1026" type="#_x0000_t75" style="position:absolute;margin-left:10.8pt;margin-top:27.4pt;width:74.1pt;height:17.8pt;z-index:251662336;visibility:visible;mso-wrap-style:square;mso-wrap-distance-left:9pt;mso-wrap-distance-top:0;mso-wrap-distance-right:9pt;mso-wrap-distance-bottom:0;mso-position-horizontal:absolute;mso-position-horizontal-relative:text;mso-position-vertical:absolute;mso-position-vertical-relative:text" o:gfxdata="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">
-                <v:imagedata r:id="rId19" o:title=""/>
+                <v:imagedata r:id="rId20" o:title=""/>
               </v:shape>
             </w:pict>
           </mc:Fallback>
@@ -542,6 +542,119 @@
           <w:szCs w:val="28"/>
         </w:rPr>
       </w:pPr>
+      <w:r>
+        <w:rPr>
+          <w:noProof/>
+          <w:sz w:val="28"/>
+          <w:szCs w:val="28"/>
+        </w:rPr>
+        <mc:AlternateContent>
+          <mc:Choice Requires="wpi">
+            <w:drawing>
+              <wp:anchor distT="0" distB="0" distL="114300" distR="114300" simplePos="0" relativeHeight="251673600" behindDoc="0" locked="0" layoutInCell="1" allowOverlap="1" wp14:anchorId="52A74BDB" wp14:editId="607E3149">
+                <wp:simplePos x="0" y="0"/>
+                <wp:positionH relativeFrom="column">
+                  <wp:posOffset>3594375</wp:posOffset>
+                </wp:positionH>
+                <wp:positionV relativeFrom="paragraph">
+                  <wp:posOffset>211395</wp:posOffset>
+                </wp:positionV>
+                <wp:extent cx="804960" cy="11160"/>
+                <wp:effectExtent l="88900" t="139700" r="84455" b="141605"/>
+                <wp:wrapNone/>
+                <wp:docPr id="1180242878" name="Ink 4"/>
+                <wp:cNvGraphicFramePr/>
+                <a:graphic xmlns:a="http://schemas.openxmlformats.org/drawingml/2006/main">
+                  <a:graphicData uri="http://schemas.microsoft.com/office/word/2010/wordprocessingInk">
+                    <w14:contentPart bwMode="auto" r:id="rId21">
+                      <w14:nvContentPartPr>
+                        <w14:cNvContentPartPr/>
+                      </w14:nvContentPartPr>
+                      <w14:xfrm>
+                        <a:off x="0" y="0"/>
+                        <a:ext cx="804960" cy="11160"/>
+                      </w14:xfrm>
+                    </w14:contentPart>
+                  </a:graphicData>
+                </a:graphic>
+              </wp:anchor>
+            </w:drawing>
+          </mc:Choice>
+          <mc:Fallback>
+            <w:pict>
+              <v:shapetype w14:anchorId="069FCE07" id="_x0000_t75" coordsize="21600,21600" o:spt="75" o:preferrelative="t" path="m@4@5l@4@11@9@11@9@5xe" filled="f" stroked="f">
+                <v:stroke joinstyle="miter"/>
+                <v:formulas>
+                  <v:f eqn="if lineDrawn pixelLineWidth 0"/>
+                  <v:f eqn="sum @0 1 0"/>
+                  <v:f eqn="sum 0 0 @1"/>
+                  <v:f eqn="prod @2 1 2"/>
+                  <v:f eqn="prod @3 21600 pixelWidth"/>
+                  <v:f eqn="prod @3 21600 pixelHeight"/>
+                  <v:f eqn="sum @0 0 1"/>
+                  <v:f eqn="prod @6 1 2"/>
+                  <v:f eqn="prod @7 21600 pixelWidth"/>
+                  <v:f eqn="sum @8 21600 0"/>
+                  <v:f eqn="prod @7 21600 pixelHeight"/>
+                  <v:f eqn="sum @10 21600 0"/>
+                </v:formulas>
+                <v:path o:extrusionok="f" gradientshapeok="t" o:connecttype="rect"/>
+                <o:lock v:ext="edit" aspectratio="t"/>
+              </v:shapetype>
+              <v:shape id="Ink 4" o:spid="_x0000_s1026" type="#_x0000_t75" style="position:absolute;margin-left:278.75pt;margin-top:8.15pt;width:71.9pt;height:17.9pt;z-index:251673600;visibility:visible;mso-wrap-style:square;mso-wrap-distance-left:9pt;mso-wrap-distance-top:0;mso-wrap-distance-right:9pt;mso-wrap-distance-bottom:0;mso-position-horizontal:absolute;mso-position-horizontal-relative:text;mso-position-vertical:absolute;mso-position-vertical-relative:text" o:gfxdata="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">
+                <v:imagedata r:id="rId22" o:title=""/>
+              </v:shape>
+            </w:pict>
+          </mc:Fallback>
+        </mc:AlternateContent>
+      </w:r>
+      <w:r>
+        <w:rPr>
+          <w:noProof/>
+          <w:sz w:val="28"/>
+          <w:szCs w:val="28"/>
+        </w:rPr>
+        <mc:AlternateContent>
+          <mc:Choice Requires="wpi">
+            <w:drawing>
+              <wp:anchor distT="0" distB="0" distL="114300" distR="114300" simplePos="0" relativeHeight="251670528" behindDoc="0" locked="0" layoutInCell="1" allowOverlap="1" wp14:anchorId="1528D0D9" wp14:editId="4FB32A1A">
+                <wp:simplePos x="0" y="0"/>
+                <wp:positionH relativeFrom="column">
+                  <wp:posOffset>122895</wp:posOffset>
+                </wp:positionH>
+                <wp:positionV relativeFrom="paragraph">
+                  <wp:posOffset>167115</wp:posOffset>
+                </wp:positionV>
+                <wp:extent cx="884520" cy="15840"/>
+                <wp:effectExtent l="76200" t="139700" r="81280" b="137160"/>
+                <wp:wrapNone/>
+                <wp:docPr id="2044243061" name="Ink 1"/>
+                <wp:cNvGraphicFramePr/>
+                <a:graphic xmlns:a="http://schemas.openxmlformats.org/drawingml/2006/main">
+                  <a:graphicData uri="http://schemas.microsoft.com/office/word/2010/wordprocessingInk">
+                    <w14:contentPart bwMode="auto" r:id="rId23">
+                      <w14:nvContentPartPr>
+                        <w14:cNvContentPartPr/>
+                      </w14:nvContentPartPr>
+                      <w14:xfrm>
+                        <a:off x="0" y="0"/>
+                        <a:ext cx="884520" cy="15840"/>
+                      </w14:xfrm>
+                    </w14:contentPart>
+                  </a:graphicData>
+                </a:graphic>
+              </wp:anchor>
+            </w:drawing>
+          </mc:Choice>
+          <mc:Fallback>
+            <w:pict>
+              <v:shape w14:anchorId="4598E6A4" id="Ink 1" o:spid="_x0000_s1026" type="#_x0000_t75" style="position:absolute;margin-left:5.45pt;margin-top:4.65pt;width:78.15pt;height:18.3pt;z-index:251670528;visibility:visible;mso-wrap-style:square;mso-wrap-distance-left:9pt;mso-wrap-distance-top:0;mso-wrap-distance-right:9pt;mso-wrap-distance-bottom:0;mso-position-horizontal:absolute;mso-position-horizontal-relative:text;mso-position-vertical:absolute;mso-position-vertical-relative:text" o:gfxdata="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">
+                <v:imagedata r:id="rId24" o:title=""/>
+              </v:shape>
+            </w:pict>
+          </mc:Fallback>
+        </mc:AlternateContent>
+      </w:r>
     </w:p>
     <w:p>
       <w:pPr>
@@ -551,6 +664,194 @@
           <w:szCs w:val="28"/>
         </w:rPr>
       </w:pPr>
+      <w:r>
+        <w:rPr>
+          <w:noProof/>
+          <w:sz w:val="28"/>
+          <w:szCs w:val="28"/>
+        </w:rPr>
+        <mc:AlternateContent>
+          <mc:Choice Requires="wpi">
+            <w:drawing>
+              <wp:anchor distT="0" distB="0" distL="114300" distR="114300" simplePos="0" relativeHeight="251675648" behindDoc="0" locked="0" layoutInCell="1" allowOverlap="1" wp14:anchorId="13DCDF28" wp14:editId="63A0A741">
+                <wp:simplePos x="0" y="0"/>
+                <wp:positionH relativeFrom="column">
+                  <wp:posOffset>3536775</wp:posOffset>
+                </wp:positionH>
+                <wp:positionV relativeFrom="paragraph">
+                  <wp:posOffset>234175</wp:posOffset>
+                </wp:positionV>
+                <wp:extent cx="960480" cy="29520"/>
+                <wp:effectExtent l="88900" t="139700" r="81280" b="135890"/>
+                <wp:wrapNone/>
+                <wp:docPr id="758632745" name="Ink 6"/>
+                <wp:cNvGraphicFramePr/>
+                <a:graphic xmlns:a="http://schemas.openxmlformats.org/drawingml/2006/main">
+                  <a:graphicData uri="http://schemas.microsoft.com/office/word/2010/wordprocessingInk">
+                    <w14:contentPart bwMode="auto" r:id="rId25">
+                      <w14:nvContentPartPr>
+                        <w14:cNvContentPartPr/>
+                      </w14:nvContentPartPr>
+                      <w14:xfrm>
+                        <a:off x="0" y="0"/>
+                        <a:ext cx="960480" cy="29520"/>
+                      </w14:xfrm>
+                    </w14:contentPart>
+                  </a:graphicData>
+                </a:graphic>
+              </wp:anchor>
+            </w:drawing>
+          </mc:Choice>
+          <mc:Fallback>
+            <w:pict>
+              <v:shape w14:anchorId="67DB3965" id="Ink 6" o:spid="_x0000_s1026" type="#_x0000_t75" style="position:absolute;margin-left:274.25pt;margin-top:9.95pt;width:84.15pt;height:19.3pt;z-index:251675648;visibility:visible;mso-wrap-style:square;mso-wrap-distance-left:9pt;mso-wrap-distance-top:0;mso-wrap-distance-right:9pt;mso-wrap-distance-bottom:0;mso-position-horizontal:absolute;mso-position-horizontal-relative:text;mso-position-vertical:absolute;mso-position-vertical-relative:text" o:gfxdata="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">
+                <v:imagedata r:id="rId26" o:title=""/>
+              </v:shape>
+            </w:pict>
+          </mc:Fallback>
+        </mc:AlternateContent>
+      </w:r>
+      <w:r>
+        <w:rPr>
+          <w:noProof/>
+          <w:sz w:val="28"/>
+          <w:szCs w:val="28"/>
+        </w:rPr>
+        <mc:AlternateContent>
+          <mc:Choice Requires="wpi">
+            <w:drawing>
+              <wp:anchor distT="0" distB="0" distL="114300" distR="114300" simplePos="0" relativeHeight="251674624" behindDoc="0" locked="0" layoutInCell="1" allowOverlap="1" wp14:anchorId="04C364F8" wp14:editId="152697CE">
+                <wp:simplePos x="0" y="0"/>
+                <wp:positionH relativeFrom="column">
+                  <wp:posOffset>3570615</wp:posOffset>
+                </wp:positionH>
+                <wp:positionV relativeFrom="paragraph">
+                  <wp:posOffset>44815</wp:posOffset>
+                </wp:positionV>
+                <wp:extent cx="853200" cy="5760"/>
+                <wp:effectExtent l="76200" t="139700" r="86995" b="133985"/>
+                <wp:wrapNone/>
+                <wp:docPr id="238857503" name="Ink 5"/>
+                <wp:cNvGraphicFramePr/>
+                <a:graphic xmlns:a="http://schemas.openxmlformats.org/drawingml/2006/main">
+                  <a:graphicData uri="http://schemas.microsoft.com/office/word/2010/wordprocessingInk">
+                    <w14:contentPart bwMode="auto" r:id="rId27">
+                      <w14:nvContentPartPr>
+                        <w14:cNvContentPartPr/>
+                      </w14:nvContentPartPr>
+                      <w14:xfrm>
+                        <a:off x="0" y="0"/>
+                        <a:ext cx="853200" cy="5760"/>
+                      </w14:xfrm>
+                    </w14:contentPart>
+                  </a:graphicData>
+                </a:graphic>
+              </wp:anchor>
+            </w:drawing>
+          </mc:Choice>
+          <mc:Fallback>
+            <w:pict>
+              <v:shape w14:anchorId="21784409" id="Ink 5" o:spid="_x0000_s1026" type="#_x0000_t75" style="position:absolute;margin-left:276.9pt;margin-top:-4.95pt;width:75.7pt;height:17.45pt;z-index:251674624;visibility:visible;mso-wrap-style:square;mso-wrap-distance-left:9pt;mso-wrap-distance-top:0;mso-wrap-distance-right:9pt;mso-wrap-distance-bottom:0;mso-position-horizontal:absolute;mso-position-horizontal-relative:text;mso-position-vertical:absolute;mso-position-vertical-relative:text" o:gfxdata="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">
+                <v:imagedata r:id="rId28" o:title=""/>
+              </v:shape>
+            </w:pict>
+          </mc:Fallback>
+        </mc:AlternateContent>
+      </w:r>
+      <w:r>
+        <w:rPr>
+          <w:noProof/>
+          <w:sz w:val="28"/>
+          <w:szCs w:val="28"/>
+        </w:rPr>
+        <mc:AlternateContent>
+          <mc:Choice Requires="wpi">
+            <w:drawing>
+              <wp:anchor distT="0" distB="0" distL="114300" distR="114300" simplePos="0" relativeHeight="251672576" behindDoc="0" locked="0" layoutInCell="1" allowOverlap="1" wp14:anchorId="2B674BB3" wp14:editId="06F11647">
+                <wp:simplePos x="0" y="0"/>
+                <wp:positionH relativeFrom="column">
+                  <wp:posOffset>70695</wp:posOffset>
+                </wp:positionH>
+                <wp:positionV relativeFrom="paragraph">
+                  <wp:posOffset>219775</wp:posOffset>
+                </wp:positionV>
+                <wp:extent cx="944640" cy="360"/>
+                <wp:effectExtent l="76200" t="139700" r="84455" b="139700"/>
+                <wp:wrapNone/>
+                <wp:docPr id="598736612" name="Ink 3"/>
+                <wp:cNvGraphicFramePr/>
+                <a:graphic xmlns:a="http://schemas.openxmlformats.org/drawingml/2006/main">
+                  <a:graphicData uri="http://schemas.microsoft.com/office/word/2010/wordprocessingInk">
+                    <w14:contentPart bwMode="auto" r:id="rId29">
+                      <w14:nvContentPartPr>
+                        <w14:cNvContentPartPr/>
+                      </w14:nvContentPartPr>
+                      <w14:xfrm>
+                        <a:off x="0" y="0"/>
+                        <a:ext cx="944640" cy="360"/>
+                      </w14:xfrm>
+                    </w14:contentPart>
+                  </a:graphicData>
+                </a:graphic>
+              </wp:anchor>
+            </w:drawing>
+          </mc:Choice>
+          <mc:Fallback>
+            <w:pict>
+              <v:shape w14:anchorId="7E04ED9F" id="Ink 3" o:spid="_x0000_s1026" type="#_x0000_t75" style="position:absolute;margin-left:1.3pt;margin-top:8.8pt;width:82.9pt;height:17.05pt;z-index:251672576;visibility:visible;mso-wrap-style:square;mso-wrap-distance-left:9pt;mso-wrap-distance-top:0;mso-wrap-distance-right:9pt;mso-wrap-distance-bottom:0;mso-position-horizontal:absolute;mso-position-horizontal-relative:text;mso-position-vertical:absolute;mso-position-vertical-relative:text" o:gfxdata="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">
+                <v:imagedata r:id="rId30" o:title=""/>
+              </v:shape>
+            </w:pict>
+          </mc:Fallback>
+        </mc:AlternateContent>
+      </w:r>
+      <w:r>
+        <w:rPr>
+          <w:noProof/>
+          <w:sz w:val="28"/>
+          <w:szCs w:val="28"/>
+        </w:rPr>
+        <mc:AlternateContent>
+          <mc:Choice Requires="wpi">
+            <w:drawing>
+              <wp:anchor distT="0" distB="0" distL="114300" distR="114300" simplePos="0" relativeHeight="251671552" behindDoc="0" locked="0" layoutInCell="1" allowOverlap="1" wp14:anchorId="645A85A4" wp14:editId="33DE3926">
+                <wp:simplePos x="0" y="0"/>
+                <wp:positionH relativeFrom="column">
+                  <wp:posOffset>141615</wp:posOffset>
+                </wp:positionH>
+                <wp:positionV relativeFrom="paragraph">
+                  <wp:posOffset>-905</wp:posOffset>
+                </wp:positionV>
+                <wp:extent cx="895320" cy="10440"/>
+                <wp:effectExtent l="88900" t="139700" r="83185" b="142240"/>
+                <wp:wrapNone/>
+                <wp:docPr id="783898213" name="Ink 2"/>
+                <wp:cNvGraphicFramePr/>
+                <a:graphic xmlns:a="http://schemas.openxmlformats.org/drawingml/2006/main">
+                  <a:graphicData uri="http://schemas.microsoft.com/office/word/2010/wordprocessingInk">
+                    <w14:contentPart bwMode="auto" r:id="rId31">
+                      <w14:nvContentPartPr>
+                        <w14:cNvContentPartPr/>
+                      </w14:nvContentPartPr>
+                      <w14:xfrm>
+                        <a:off x="0" y="0"/>
+                        <a:ext cx="895320" cy="10440"/>
+                      </w14:xfrm>
+                    </w14:contentPart>
+                  </a:graphicData>
+                </a:graphic>
+              </wp:anchor>
+            </w:drawing>
+          </mc:Choice>
+          <mc:Fallback>
+            <w:pict>
+              <v:shape w14:anchorId="0990359C" id="Ink 2" o:spid="_x0000_s1026" type="#_x0000_t75" style="position:absolute;margin-left:6.9pt;margin-top:-8.55pt;width:79pt;height:17.8pt;z-index:251671552;visibility:visible;mso-wrap-style:square;mso-wrap-distance-left:9pt;mso-wrap-distance-top:0;mso-wrap-distance-right:9pt;mso-wrap-distance-bottom:0;mso-position-horizontal:absolute;mso-position-horizontal-relative:text;mso-position-vertical:absolute;mso-position-vertical-relative:text" o:gfxdata="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">
+                <v:imagedata r:id="rId32" o:title=""/>
+              </v:shape>
+            </w:pict>
+          </mc:Fallback>
+        </mc:AlternateContent>
+      </w:r>
     </w:p>
     <w:p>
       <w:pPr>
@@ -604,8 +905,164 @@
           <w:szCs w:val="28"/>
         </w:rPr>
       </w:pPr>
+      <w:r>
+        <w:rPr>
+          <w:noProof/>
+          <w:sz w:val="28"/>
+          <w:szCs w:val="28"/>
+        </w:rPr>
+        <w:t>Other feautres not included in road map include:</w:t>
+      </w:r>
     </w:p>
-    <w:p/>
+    <w:p>
+      <w:pPr>
+        <w:pStyle w:val="ListParagraph"/>
+        <w:numPr>
+          <w:ilvl w:val="0"/>
+          <w:numId w:val="1"/>
+        </w:numPr>
+        <w:rPr>
+          <w:noProof/>
+          <w:sz w:val="28"/>
+          <w:szCs w:val="28"/>
+        </w:rPr>
+      </w:pPr>
+      <w:r>
+        <w:rPr>
+          <w:noProof/>
+          <w:sz w:val="28"/>
+          <w:szCs w:val="28"/>
+        </w:rPr>
+        <w:t>Fighting monsters</w:t>
+      </w:r>
+    </w:p>
+    <w:p>
+      <w:pPr>
+        <w:pStyle w:val="ListParagraph"/>
+        <w:numPr>
+          <w:ilvl w:val="0"/>
+          <w:numId w:val="1"/>
+        </w:numPr>
+        <w:rPr>
+          <w:noProof/>
+          <w:sz w:val="28"/>
+          <w:szCs w:val="28"/>
+        </w:rPr>
+      </w:pPr>
+      <w:r>
+        <w:rPr>
+          <w:noProof/>
+          <w:sz w:val="28"/>
+          <w:szCs w:val="28"/>
+        </w:rPr>
+        <w:t>Trapped rooms</w:t>
+      </w:r>
+    </w:p>
+    <w:p>
+      <w:pPr>
+        <w:pStyle w:val="ListParagraph"/>
+        <w:numPr>
+          <w:ilvl w:val="0"/>
+          <w:numId w:val="1"/>
+        </w:numPr>
+        <w:rPr>
+          <w:noProof/>
+          <w:sz w:val="28"/>
+          <w:szCs w:val="28"/>
+        </w:rPr>
+      </w:pPr>
+      <w:r>
+        <w:rPr>
+          <w:noProof/>
+          <w:sz w:val="28"/>
+          <w:szCs w:val="28"/>
+        </w:rPr>
+        <w:t>Tutorial button</w:t>
+      </w:r>
+    </w:p>
+    <w:p>
+      <w:r>
+        <w:rPr>
+          <w:noProof/>
+        </w:rPr>
+        <mc:AlternateContent>
+          <mc:Choice Requires="aink">
+            <w:drawing>
+              <wp:anchor distT="0" distB="0" distL="114300" distR="114300" simplePos="0" relativeHeight="251676672" behindDoc="0" locked="0" layoutInCell="1" allowOverlap="1" wp14:anchorId="3FFE0C07" wp14:editId="606D33CF">
+                <wp:simplePos x="0" y="0"/>
+                <wp:positionH relativeFrom="column">
+                  <wp:posOffset>248895</wp:posOffset>
+                </wp:positionH>
+                <wp:positionV relativeFrom="paragraph">
+                  <wp:posOffset>134700</wp:posOffset>
+                </wp:positionV>
+                <wp:extent cx="360" cy="360"/>
+                <wp:effectExtent l="38100" t="25400" r="25400" b="38100"/>
+                <wp:wrapNone/>
+                <wp:docPr id="1319135035" name="Ink 7"/>
+                <wp:cNvGraphicFramePr/>
+                <a:graphic xmlns:a="http://schemas.openxmlformats.org/drawingml/2006/main">
+                  <a:graphicData uri="http://schemas.microsoft.com/office/word/2010/wordprocessingInk">
+                    <w14:contentPart bwMode="auto" r:id="rId33">
+                      <w14:nvContentPartPr>
+                        <w14:cNvContentPartPr/>
+                      </w14:nvContentPartPr>
+                      <w14:xfrm>
+                        <a:off x="0" y="0"/>
+                        <a:ext cx="360" cy="360"/>
+                      </w14:xfrm>
+                    </w14:contentPart>
+                  </a:graphicData>
+                </a:graphic>
+              </wp:anchor>
+            </w:drawing>
+          </mc:Choice>
+          <mc:Fallback>
+            <w:drawing>
+              <wp:anchor distT="0" distB="0" distL="114300" distR="114300" simplePos="0" relativeHeight="251676672" behindDoc="0" locked="0" layoutInCell="1" allowOverlap="1" wp14:anchorId="3FFE0C07" wp14:editId="606D33CF">
+                <wp:simplePos x="0" y="0"/>
+                <wp:positionH relativeFrom="column">
+                  <wp:posOffset>248895</wp:posOffset>
+                </wp:positionH>
+                <wp:positionV relativeFrom="paragraph">
+                  <wp:posOffset>134700</wp:posOffset>
+                </wp:positionV>
+                <wp:extent cx="360" cy="360"/>
+                <wp:effectExtent l="38100" t="25400" r="25400" b="38100"/>
+                <wp:wrapNone/>
+                <wp:docPr id="1319135035" name="Ink 7"/>
+                <wp:cNvGraphicFramePr/>
+                <a:graphic xmlns:a="http://schemas.openxmlformats.org/drawingml/2006/main">
+                  <a:graphicData uri="http://schemas.openxmlformats.org/drawingml/2006/picture">
+                    <pic:pic xmlns:pic="http://schemas.openxmlformats.org/drawingml/2006/picture">
+                      <pic:nvPicPr>
+                        <pic:cNvPr id="1319135035" name="Ink 7"/>
+                        <pic:cNvPicPr/>
+                      </pic:nvPicPr>
+                      <pic:blipFill>
+                        <a:blip r:embed="rId34"/>
+                        <a:stretch>
+                          <a:fillRect/>
+                        </a:stretch>
+                      </pic:blipFill>
+                      <pic:spPr>
+                        <a:xfrm>
+                          <a:off x="0" y="0"/>
+                          <a:ext cx="36000" cy="216000"/>
+                        </a:xfrm>
+                        <a:prstGeom prst="rect">
+                          <a:avLst/>
+                        </a:prstGeom>
+                      </pic:spPr>
+                    </pic:pic>
+                  </a:graphicData>
+                </a:graphic>
+              </wp:anchor>
+            </w:drawing>
+          </mc:Fallback>
+        </mc:AlternateContent>
+      </w:r>
+    </w:p>
     <w:p/>
     <w:p/>
     <w:p/>
@@ -619,6 +1076,127 @@
     </w:sectPr>
   </w:body>
 </w:document>
+</file>
+
+<file path=word/numbering.xml><?xml version="1.0" encoding="utf-8"?>
+<w:numbering xmlns:wpc="http://schemas.microsoft.com/office/word/2010/wordprocessingCanvas" xmlns:cx="http://schemas.microsoft.com/office/drawing/2014/chartex" xmlns:cx1="http://schemas.microsoft.com/office/drawing/2015/9/8/chartex" xmlns:cx2="http://schemas.microsoft.com/office/drawing/2015/10/21/chartex" xmlns:cx3="http://schemas.microsoft.com/office/drawing/2016/5/9/chartex" xmlns:cx4="http://schemas.microsoft.com/office/drawing/2016/5/10/chartex" xmlns:cx5="http://schemas.microsoft.com/office/drawing/2016/5/11/chartex" xmlns:cx6="http://schemas.microsoft.com/office/drawing/2016/5/12/chartex" xmlns:cx7="http://schemas.microsoft.com/office/drawing/2016/5/13/chartex" xmlns:cx8="http://schemas.microsoft.com/office/drawing/2016/5/14/chartex" xmlns:mc="http://schemas.openxmlformats.org/markup-compatibility/2006" xmlns:aink="http://schemas.microsoft.com/office/drawing/2016/ink" xmlns:am3d="http://schemas.microsoft.com/office/drawing/2017/model3d" xmlns:o="urn:schemas-microsoft-com:office:office" xmlns:oel="http://schemas.microsoft.com/office/2019/extlst" xmlns:r="http://schemas.openxmlformats.org/officeDocument/2006/relationships" xmlns:m="http://schemas.openxmlformats.org/officeDocument/2006/math" xmlns:v="urn:schemas-microsoft-com:vml" xmlns:wp14="http://schemas.microsoft.com/office/word/2010/wordprocessingDrawing" xmlns:wp="http://schemas.openxmlformats.org/drawingml/2006/wordprocessingDrawing" xmlns:w10="urn:schemas-microsoft-com:office:word" xmlns:w="http://schemas.openxmlformats.org/wordprocessingml/2006/main" xmlns:w14="http://schemas.microsoft.com/office/word/2010/wordml" xmlns:w15="http://schemas.microsoft.com/office/word/2012/wordml" xmlns:w16cex="http://schemas.microsoft.com/office/word/2018/wordml/cex" xmlns:w16cid="http://schemas.microsoft.com/office/word/2016/wordml/cid" xmlns:w16="http://schemas.microsoft.com/office/word/2018/wordml" xmlns:w16sdtdh="http://schemas.microsoft.com/office/word/2020/wordml/sdtdatahash" xmlns:w16se="http://schemas.microsoft.com/office/word/2015/wordml/symex" xmlns:wpg="http://schemas.microsoft.com/office/word/2010/wordprocessingGroup" xmlns:wpi="http://schemas.microsoft.com/office/word/2010/wordprocessingInk" xmlns:wne="http://schemas.microsoft.com/office/word/2006/wordml" xmlns:wps="http://schemas.microsoft.com/office/word/2010/wordprocessingShape" mc:Ignorable="w14 w15 w16se w16cid w16 w16cex w16sdtdh wp14">
+  <w:abstractNum w:abstractNumId="0" w15:restartNumberingAfterBreak="0">
+    <w:nsid w:val="492313E8"/>
+    <w:multiLevelType w:val="hybridMultilevel"/>
+    <w:tmpl w:val="C99E2F90"/>
+    <w:lvl w:ilvl="0" w:tplc="08090001">
+      <w:start w:val="1"/>
+      <w:numFmt w:val="bullet"/>
+      <w:lvlText w:val=""/>
+      <w:lvlJc w:val="left"/>
+      <w:pPr>
+        <w:ind w:left="720" w:hanging="360"/>
+      </w:pPr>
+      <w:rPr>
+        <w:rFonts w:ascii="Symbol" w:hAnsi="Symbol" w:hint="default"/>
+      </w:rPr>
+    </w:lvl>
+    <w:lvl w:ilvl="1" w:tplc="08090003" w:tentative="1">
+      <w:start w:val="1"/>
+      <w:numFmt w:val="bullet"/>
+      <w:lvlText w:val="o"/>
+      <w:lvlJc w:val="left"/>
+      <w:pPr>
+        <w:ind w:left="1440" w:hanging="360"/>
+      </w:pPr>
+      <w:rPr>
+        <w:rFonts w:ascii="Courier New" w:hAnsi="Courier New" w:cs="Courier New" w:hint="default"/>
+      </w:rPr>
+    </w:lvl>
+    <w:lvl w:ilvl="2" w:tplc="08090005" w:tentative="1">
+      <w:start w:val="1"/>
+      <w:numFmt w:val="bullet"/>
+      <w:lvlText w:val=""/>
+      <w:lvlJc w:val="left"/>
+      <w:pPr>
+        <w:ind w:left="2160" w:hanging="360"/>
+      </w:pPr>
+      <w:rPr>
+        <w:rFonts w:ascii="Wingdings" w:hAnsi="Wingdings" w:hint="default"/>
+      </w:rPr>
+    </w:lvl>
+    <w:lvl w:ilvl="3" w:tplc="08090001" w:tentative="1">
+      <w:start w:val="1"/>
+      <w:numFmt w:val="bullet"/>
+      <w:lvlText w:val=""/>
+      <w:lvlJc w:val="left"/>
+      <w:pPr>
+        <w:ind w:left="2880" w:hanging="360"/>
+      </w:pPr>
+      <w:rPr>
+        <w:rFonts w:ascii="Symbol" w:hAnsi="Symbol" w:hint="default"/>
+      </w:rPr>
+    </w:lvl>
+    <w:lvl w:ilvl="4" w:tplc="08090003" w:tentative="1">
+      <w:start w:val="1"/>
+      <w:numFmt w:val="bullet"/>
+      <w:lvlText w:val="o"/>
+      <w:lvlJc w:val="left"/>
+      <w:pPr>
+        <w:ind w:left="3600" w:hanging="360"/>
+      </w:pPr>
+      <w:rPr>
+        <w:rFonts w:ascii="Courier New" w:hAnsi="Courier New" w:cs="Courier New" w:hint="default"/>
+      </w:rPr>
+    </w:lvl>
+    <w:lvl w:ilvl="5" w:tplc="08090005" w:tentative="1">
+      <w:start w:val="1"/>
+      <w:numFmt w:val="bullet"/>
+      <w:lvlText w:val=""/>
+      <w:lvlJc w:val="left"/>
+      <w:pPr>
+        <w:ind w:left="4320" w:hanging="360"/>
+      </w:pPr>
+      <w:rPr>
+        <w:rFonts w:ascii="Wingdings" w:hAnsi="Wingdings" w:hint="default"/>
+      </w:rPr>
+    </w:lvl>
+    <w:lvl w:ilvl="6" w:tplc="08090001" w:tentative="1">
+      <w:start w:val="1"/>
+      <w:numFmt w:val="bullet"/>
+      <w:lvlText w:val=""/>
+      <w:lvlJc w:val="left"/>
+      <w:pPr>
+        <w:ind w:left="5040" w:hanging="360"/>
+      </w:pPr>
+      <w:rPr>
+        <w:rFonts w:ascii="Symbol" w:hAnsi="Symbol" w:hint="default"/>
+      </w:rPr>
+    </w:lvl>
+    <w:lvl w:ilvl="7" w:tplc="08090003" w:tentative="1">
+      <w:start w:val="1"/>
+      <w:numFmt w:val="bullet"/>
+      <w:lvlText w:val="o"/>
+      <w:lvlJc w:val="left"/>
+      <w:pPr>
+        <w:ind w:left="5760" w:hanging="360"/>
+      </w:pPr>
+      <w:rPr>
+        <w:rFonts w:ascii="Courier New" w:hAnsi="Courier New" w:cs="Courier New" w:hint="default"/>
+      </w:rPr>
+    </w:lvl>
+    <w:lvl w:ilvl="8" w:tplc="08090005" w:tentative="1">
+      <w:start w:val="1"/>
+      <w:numFmt w:val="bullet"/>
+      <w:lvlText w:val=""/>
+      <w:lvlJc w:val="left"/>
+      <w:pPr>
+        <w:ind w:left="6480" w:hanging="360"/>
+      </w:pPr>
+      <w:rPr>
+        <w:rFonts w:ascii="Wingdings" w:hAnsi="Wingdings" w:hint="default"/>
+      </w:rPr>
+    </w:lvl>
+  </w:abstractNum>
+  <w:num w:numId="1" w16cid:durableId="545067884">
+    <w:abstractNumId w:val="0"/>
+  </w:num>
+</w:numbering>
 </file>
 
 <file path=word/styles.xml><?xml version="1.0" encoding="utf-8"?>
@@ -1538,6 +2116,25 @@
       <w:spacing w:val="5"/>
     </w:rPr>
   </w:style>
+  <w:style w:type="table" w:styleId="TableGrid">
+    <w:name w:val="Table Grid"/>
+    <w:basedOn w:val="TableNormal"/>
+    <w:uiPriority w:val="39"/>
+    <w:rsid w:val="00A26F85"/>
+    <w:pPr>
+      <w:spacing w:after="0" w:line="240" w:lineRule="auto"/>
+    </w:pPr>
+    <w:tblPr>
+      <w:tblBorders>
+        <w:top w:val="single" w:sz="4" w:space="0" w:color="auto"/>
+        <w:left w:val="single" w:sz="4" w:space="0" w:color="auto"/>
+        <w:bottom w:val="single" w:sz="4" w:space="0" w:color="auto"/>
+        <w:right w:val="single" w:sz="4" w:space="0" w:color="auto"/>
+        <w:insideH w:val="single" w:sz="4" w:space="0" w:color="auto"/>
+        <w:insideV w:val="single" w:sz="4" w:space="0" w:color="auto"/>
+      </w:tblBorders>
+    </w:tblPr>
+  </w:style>
 </w:styles>
 </file>
 
@@ -1566,6 +2163,147 @@
     </inkml:brush>
   </inkml:definitions>
   <inkml:trace contextRef="#ctx0" brushRef="#br0">2310 82,'-57'0,"0"0,-8 0,-3 0,1 0,-3 0,-10 0,-1 0,10 0,0 0,-5 0,2 0,10 0,3 0,-1 0,0 0,-7 0,0 0,4 0,0 0,-6 0,0 0,6 0,2 0,-36 0,7 0,21 0,3 0,12 0,9 0,5 0,5 0,2 0,4 0,1 0,5-1,3-1,7-2,5 31,4 0,7 39,4 7,4 10,0 8,-3-9,2-11,-4-16,0-3,-1-7,-3 1,0 2,0-7,0-2,0-5,0-3,0 0,0 0,0-3,0-5,0-6,12-8,2-3,18-5,7-1,11 0,6 0,14 0,-2 0,-2 0,-2 0,-13 0,13 0,5 0,7-3,8 1,-7-5,0 1,-4-3,4 1,6-1,9 0,-41 4,0 0,-1 1,0 1,43-7,-12 6,-18-1,-11 3,-8 2,-4 0,3 0,-2 0,7 0,-7 2,1 0,-7 0,-6 3,-7-4,-4 2,-8-3,-3-29,-4-6,-3-50,0-6,0 37,0 0,0-43,3 12,1 31,3 17,-6 24,-18 12,-15 6,-37 6,-4 3,20-6,-4-1,-9 3,-3-1,-5-3,-2 0,-8 3,-1-1,8-2,1 0,3 3,0 0,-3-2,1 0,7-1,0-1,-4 1,0 0,8-6,1 1,6 1,2 0,-40-2,33 0,20 0,23 0,103 0,-22 0,15 0,7 0,-19 0,0 0,16 0,3 0,-3 0,-2 0,3 0,-2 0,-12 0,-3 0,-6 0,-3 0,41 0,-24 1,-22 2,-16-2,-15 4,-11-2,-32-32,20 13,6-37,63 20,-10 8,6 0,11 4,3 0,4-3,0 1,-4 5,-4 3,-20 2,-3 1,31-6,-49 11,-11-2,-15 6,-27-20,-2-1,-23-24,10 7,3 0,14 14,6 10,8 10,-26 2,-7 4,-18 5,-7 2,-29 5,26-1,0 3,-26 15,-2-1,45-9,-1 0,2-4,-1 0,-3 1,-1-1,5-3,0 0,-2-2,0 0,0-2,-1 0,1-4,-1 0,-46 1,9-4,20 0,19 0,17-2,12-4,13 2,-1-2</inkml:trace>
+</inkml:ink>
+</file>
+
+<file path=word/ink/ink10.xml><?xml version="1.0" encoding="utf-8"?>
+<inkml:ink xmlns:inkml="http://www.w3.org/2003/InkML">
+  <inkml:definitions>
+    <inkml:context xml:id="ctx0">
+      <inkml:inkSource xml:id="inkSrc0">
+        <inkml:traceFormat>
+          <inkml:channel name="X" type="integer" min="-2.14748E9" max="2.14748E9" units="cm"/>
+          <inkml:channel name="Y" type="integer" min="-2.14748E9" max="2.14748E9" units="cm"/>
+        </inkml:traceFormat>
+        <inkml:channelProperties>
+          <inkml:channelProperty channel="X" name="resolution" value="1000" units="1/cm"/>
+          <inkml:channelProperty channel="Y" name="resolution" value="1000" units="1/cm"/>
+        </inkml:channelProperties>
+      </inkml:inkSource>
+      <inkml:timestamp xml:id="ts0" timeString="2024-06-12T00:47:47.289"/>
+    </inkml:context>
+    <inkml:brush xml:id="br0">
+      <inkml:brushProperty name="width" value="0.3" units="cm"/>
+      <inkml:brushProperty name="height" value="0.6" units="cm"/>
+      <inkml:brushProperty name="color" value="#FFFC00"/>
+      <inkml:brushProperty name="tip" value="rectangle"/>
+      <inkml:brushProperty name="rasterOp" value="maskPen"/>
+    </inkml:brush>
+  </inkml:definitions>
+  <inkml:trace contextRef="#ctx0" brushRef="#br0">0 1,'64'0,"0"0,-11 0,43 0,-42 0,11 0,3 0,19 0,-23 0,4 0,1 0,0 0,-7 0,1 0,11 0,-1 0,-13 0,-1 0,5 0,1 0,-2 0,-1 0,7 0,1 0,-6 0,0 0,8-1,-1 2,-9 2,-1 0,0 0,-1 0,-7 2,-2 0,42 3,-20 1,-4-1,-18 0,-14-1,-7-3,-5 1,-2 0,-5-3,-4 0,-3-2</inkml:trace>
+</inkml:ink>
+</file>
+
+<file path=word/ink/ink11.xml><?xml version="1.0" encoding="utf-8"?>
+<inkml:ink xmlns:inkml="http://www.w3.org/2003/InkML">
+  <inkml:definitions>
+    <inkml:context xml:id="ctx0">
+      <inkml:inkSource xml:id="inkSrc0">
+        <inkml:traceFormat>
+          <inkml:channel name="X" type="integer" min="-2.14748E9" max="2.14748E9" units="cm"/>
+          <inkml:channel name="Y" type="integer" min="-2.14748E9" max="2.14748E9" units="cm"/>
+        </inkml:traceFormat>
+        <inkml:channelProperties>
+          <inkml:channelProperty channel="X" name="resolution" value="1000" units="1/cm"/>
+          <inkml:channelProperty channel="Y" name="resolution" value="1000" units="1/cm"/>
+        </inkml:channelProperties>
+      </inkml:inkSource>
+      <inkml:timestamp xml:id="ts0" timeString="2024-06-12T00:47:45.808"/>
+    </inkml:context>
+    <inkml:brush xml:id="br0">
+      <inkml:brushProperty name="width" value="0.3" units="cm"/>
+      <inkml:brushProperty name="height" value="0.6" units="cm"/>
+      <inkml:brushProperty name="color" value="#FFFC00"/>
+      <inkml:brushProperty name="tip" value="rectangle"/>
+      <inkml:brushProperty name="rasterOp" value="maskPen"/>
+    </inkml:brush>
+  </inkml:definitions>
+  <inkml:trace contextRef="#ctx0" brushRef="#br0">2369 16,'-85'0,"-1"0,6 0,-3 0,10 0,-4 0,4 0,-15 0,2 0,-9 0,5 0,28 0,3 0,-4 0,3 0,-22 0,2 0,7 0,14 0,-3 0,16 0,8 0,5-5,2 2,0-2,2 3,1 2,1 0,0 0,-5 0,1 0,-3 0,2 0,-2 0,1 0,-7 0,0 0,-2 0,5 0,11 0,8 0,8 0,-14 0,-3 0,-10 0,8 0,9 0,9 0,5 0</inkml:trace>
+</inkml:ink>
+</file>
+
+<file path=word/ink/ink12.xml><?xml version="1.0" encoding="utf-8"?>
+<inkml:ink xmlns:inkml="http://www.w3.org/2003/InkML">
+  <inkml:definitions>
+    <inkml:context xml:id="ctx0">
+      <inkml:inkSource xml:id="inkSrc0">
+        <inkml:traceFormat>
+          <inkml:channel name="X" type="integer" min="-2.14748E9" max="2.14748E9" units="cm"/>
+          <inkml:channel name="Y" type="integer" min="-2.14748E9" max="2.14748E9" units="cm"/>
+        </inkml:traceFormat>
+        <inkml:channelProperties>
+          <inkml:channelProperty channel="X" name="resolution" value="1000" units="1/cm"/>
+          <inkml:channelProperty channel="Y" name="resolution" value="1000" units="1/cm"/>
+        </inkml:channelProperties>
+      </inkml:inkSource>
+      <inkml:timestamp xml:id="ts0" timeString="2024-06-12T00:47:40.607"/>
+    </inkml:context>
+    <inkml:brush xml:id="br0">
+      <inkml:brushProperty name="width" value="0.3" units="cm"/>
+      <inkml:brushProperty name="height" value="0.6" units="cm"/>
+      <inkml:brushProperty name="color" value="#FFFC00"/>
+      <inkml:brushProperty name="tip" value="rectangle"/>
+      <inkml:brushProperty name="rasterOp" value="maskPen"/>
+    </inkml:brush>
+  </inkml:definitions>
+  <inkml:trace contextRef="#ctx0" brushRef="#br0">2623 0,'-86'0,"0"0,18 0,-1 0,-2 0,-3 0,-1 0,-2 0,-13 0,-3 0,3 0,7 0,2 0,-1 0,-6 0,-2 0,1 0,5 0,0 0,2 0,4 0,1 0,4 0,-19 0,4 0,10 0,5 0,-23 0,13 0,20 0,12 0,9 0,6 0,12 0,7 0,7 0</inkml:trace>
+</inkml:ink>
+</file>
+
+<file path=word/ink/ink13.xml><?xml version="1.0" encoding="utf-8"?>
+<inkml:ink xmlns:inkml="http://www.w3.org/2003/InkML">
+  <inkml:definitions>
+    <inkml:context xml:id="ctx0">
+      <inkml:inkSource xml:id="inkSrc0">
+        <inkml:traceFormat>
+          <inkml:channel name="X" type="integer" min="-2.14748E9" max="2.14748E9" units="cm"/>
+          <inkml:channel name="Y" type="integer" min="-2.14748E9" max="2.14748E9" units="cm"/>
+        </inkml:traceFormat>
+        <inkml:channelProperties>
+          <inkml:channelProperty channel="X" name="resolution" value="1000" units="1/cm"/>
+          <inkml:channelProperty channel="Y" name="resolution" value="1000" units="1/cm"/>
+        </inkml:channelProperties>
+      </inkml:inkSource>
+      <inkml:timestamp xml:id="ts0" timeString="2024-06-12T00:47:38.723"/>
+    </inkml:context>
+    <inkml:brush xml:id="br0">
+      <inkml:brushProperty name="width" value="0.3" units="cm"/>
+      <inkml:brushProperty name="height" value="0.6" units="cm"/>
+      <inkml:brushProperty name="color" value="#FFFC00"/>
+      <inkml:brushProperty name="tip" value="rectangle"/>
+      <inkml:brushProperty name="rasterOp" value="maskPen"/>
+    </inkml:brush>
+  </inkml:definitions>
+  <inkml:trace contextRef="#ctx0" brushRef="#br0">0 1,'56'0,"-1"0,-1 0,3 0,24 0,10 0,2 0,10 0,-6 0,-27 0,-4 0,5 0,7 0,8 0,-3 0,-13 0,-3 0,-7 0,14 0,-2 0,24 0,1 0,-12 0,-10 0,-13 0,-4 0,-5 0,3 0,-3 0,-2 0,-9 0,-6 0,-7 2,-4-2,2 5,-4-2,5 0,-4 1,-1 0,-2 0,-6-2,-1-1,-4-1</inkml:trace>
+</inkml:ink>
+</file>
+
+<file path=word/ink/ink14.xml><?xml version="1.0" encoding="utf-8"?>
+<inkml:ink xmlns:inkml="http://www.w3.org/2003/InkML">
+  <inkml:definitions>
+    <inkml:context xml:id="ctx0">
+      <inkml:inkSource xml:id="inkSrc0">
+        <inkml:traceFormat>
+          <inkml:channel name="X" type="integer" min="-2.14748E9" max="2.14748E9" units="cm"/>
+          <inkml:channel name="Y" type="integer" min="-2.14748E9" max="2.14748E9" units="cm"/>
+          <inkml:channel name="F" type="integer" max="32767" units="dev"/>
+        </inkml:traceFormat>
+        <inkml:channelProperties>
+          <inkml:channelProperty channel="X" name="resolution" value="1000" units="1/cm"/>
+          <inkml:channelProperty channel="Y" name="resolution" value="1000" units="1/cm"/>
+          <inkml:channelProperty channel="F" name="resolution" value="0" units="1/dev"/>
+        </inkml:channelProperties>
+      </inkml:inkSource>
+      <inkml:timestamp xml:id="ts0" timeString="2024-06-12T00:47:52.123"/>
+    </inkml:context>
+    <inkml:brush xml:id="br0">
+      <inkml:brushProperty name="width" value="0.1" units="cm"/>
+      <inkml:brushProperty name="height" value="0.6" units="cm"/>
+      <inkml:brushProperty name="color" value="#849398"/>
+      <inkml:brushProperty name="inkEffects" value="pencil"/>
+    </inkml:brush>
+  </inkml:definitions>
+  <inkml:trace contextRef="#ctx0" brushRef="#br0">1 1 16383,'0'0'0</inkml:trace>
 </inkml:ink>
 </file>
 
@@ -1734,6 +2472,62 @@
     </inkml:brush>
   </inkml:definitions>
   <inkml:trace contextRef="#ctx0" brushRef="#br0">1 28,'60'0,"3"0,-9 0,3 0,0 0,-10 0,-3 0,-3 0,2 0,3 0,7 0,2 0,4 0,0 0,-4 0,-5 0,-2 0,-7 0,3 0,-4 0,3 0,3-3,5 2,1-3,0 4,-7 0,-10-2,-11 1,-7-2,-7 0,11-1,-2 1,12 0,-1 3,4 0,4 0,7 0,4 0,5 0,3 0,6 0,1 0,0 0,-5 0,-4 0,-4 0,-7 0,-4 0,-7 0,-7 0,-5 0,-7 0,-3 0</inkml:trace>
+</inkml:ink>
+</file>
+
+<file path=word/ink/ink8.xml><?xml version="1.0" encoding="utf-8"?>
+<inkml:ink xmlns:inkml="http://www.w3.org/2003/InkML">
+  <inkml:definitions>
+    <inkml:context xml:id="ctx0">
+      <inkml:inkSource xml:id="inkSrc0">
+        <inkml:traceFormat>
+          <inkml:channel name="X" type="integer" min="-2.14748E9" max="2.14748E9" units="cm"/>
+          <inkml:channel name="Y" type="integer" min="-2.14748E9" max="2.14748E9" units="cm"/>
+        </inkml:traceFormat>
+        <inkml:channelProperties>
+          <inkml:channelProperty channel="X" name="resolution" value="1000" units="1/cm"/>
+          <inkml:channelProperty channel="Y" name="resolution" value="1000" units="1/cm"/>
+        </inkml:channelProperties>
+      </inkml:inkSource>
+      <inkml:timestamp xml:id="ts0" timeString="2024-06-12T00:47:43.923"/>
+    </inkml:context>
+    <inkml:brush xml:id="br0">
+      <inkml:brushProperty name="width" value="0.3" units="cm"/>
+      <inkml:brushProperty name="height" value="0.6" units="cm"/>
+      <inkml:brushProperty name="color" value="#FFFC00"/>
+      <inkml:brushProperty name="tip" value="rectangle"/>
+      <inkml:brushProperty name="rasterOp" value="maskPen"/>
+    </inkml:brush>
+  </inkml:definitions>
+  <inkml:trace contextRef="#ctx0" brushRef="#br0">0 29,'57'0,"0"0,8 0,5 0,16 0,4 0,3 0,0 0,-4 0,-2 0,-5 0,-1 0,-5 0,0 0,-1 1,0-2,0-2,0-1,-11 2,-1-1,-2-2,-2 0,26 1,-12 1,-16 3,-15 0,-7 0,-3 0,-3 0,-1 0,-6 0,-2 0,-2 0,-1 0,2 0,0 0,-2 0,-3 0,2 0,-2 0,1 7,-1 2</inkml:trace>
+</inkml:ink>
+</file>
+
+<file path=word/ink/ink9.xml><?xml version="1.0" encoding="utf-8"?>
+<inkml:ink xmlns:inkml="http://www.w3.org/2003/InkML">
+  <inkml:definitions>
+    <inkml:context xml:id="ctx0">
+      <inkml:inkSource xml:id="inkSrc0">
+        <inkml:traceFormat>
+          <inkml:channel name="X" type="integer" min="-2.14748E9" max="2.14748E9" units="cm"/>
+          <inkml:channel name="Y" type="integer" min="-2.14748E9" max="2.14748E9" units="cm"/>
+        </inkml:traceFormat>
+        <inkml:channelProperties>
+          <inkml:channelProperty channel="X" name="resolution" value="1000" units="1/cm"/>
+          <inkml:channelProperty channel="Y" name="resolution" value="1000" units="1/cm"/>
+        </inkml:channelProperties>
+      </inkml:inkSource>
+      <inkml:timestamp xml:id="ts0" timeString="2024-06-12T00:47:36.326"/>
+    </inkml:context>
+    <inkml:brush xml:id="br0">
+      <inkml:brushProperty name="width" value="0.3" units="cm"/>
+      <inkml:brushProperty name="height" value="0.6" units="cm"/>
+      <inkml:brushProperty name="color" value="#FFFC00"/>
+      <inkml:brushProperty name="tip" value="rectangle"/>
+      <inkml:brushProperty name="rasterOp" value="maskPen"/>
+    </inkml:brush>
+  </inkml:definitions>
+  <inkml:trace contextRef="#ctx0" brushRef="#br0">2456 44,'-80'0,"0"0,-7 0,1 0,16 0,1 0,-5 0,1 0,13 0,2 0,-35 0,2 0,32 0,3 0,10 0,6 0,6 0,1-2,-1 1,1-3,-1 3,3-3,3 2,0-1,5-1,-2 1,2 0,-3 1,0 0,-2-1,0 1,0-1,3 1,6 1,6 0,-14 1,-1 0,-19 0,-5 0,-3 0,-3 0,1 0,5 0,-1 0,4 0,0 0,7 0,3 0,8 0,5 0,8 0,5 0,-3 0,1 0,-9 0,-1 0,9 0,0 0,9 0</inkml:trace>
 </inkml:ink>
 </file>
 

</xml_diff>